<commit_message>
AU-Serv : Corrige le problème de suppression de fichier après une mise à jour
</commit_message>
<xml_diff>
--- a/AU-Serv/Doc/AU-Serv.docx
+++ b/AU-Serv/Doc/AU-Serv.docx
@@ -18,26 +18,14 @@
           <w:szCs w:val="48"/>
         </w:rPr>
       </w:pPr>
-      <w:bookmarkStart w:id="0" w:name="_GoBack"/>
-      <w:bookmarkEnd w:id="0"/>
       <w:r>
         <w:rPr>
           <w:rFonts w:cs="Arial"/>
           <w:sz w:val="48"/>
           <w:szCs w:val="48"/>
         </w:rPr>
-        <w:t>AU-</w:t>
+        <w:t>AU-Serv</w:t>
       </w:r>
-      <w:proofErr w:type="spellStart"/>
-      <w:r>
-        <w:rPr>
-          <w:rFonts w:cs="Arial"/>
-          <w:sz w:val="48"/>
-          <w:szCs w:val="48"/>
-        </w:rPr>
-        <w:t>Serv</w:t>
-      </w:r>
-      <w:proofErr w:type="spellEnd"/>
     </w:p>
     <w:p>
       <w:pPr>
@@ -55,23 +43,29 @@
           <w:szCs w:val="36"/>
         </w:rPr>
       </w:pPr>
-      <w:proofErr w:type="spellStart"/>
       <w:r>
         <w:rPr>
           <w:rFonts w:cs="Arial"/>
           <w:sz w:val="36"/>
           <w:szCs w:val="36"/>
         </w:rPr>
-        <w:t>Documention</w:t>
+        <w:t>Documen</w:t>
       </w:r>
-      <w:proofErr w:type="spellEnd"/>
       <w:r>
         <w:rPr>
           <w:rFonts w:cs="Arial"/>
           <w:sz w:val="36"/>
           <w:szCs w:val="36"/>
         </w:rPr>
-        <w:t xml:space="preserve"> technique</w:t>
+        <w:t>ta</w:t>
+      </w:r>
+      <w:r>
+        <w:rPr>
+          <w:rFonts w:cs="Arial"/>
+          <w:sz w:val="36"/>
+          <w:szCs w:val="36"/>
+        </w:rPr>
+        <w:t>tion technique</w:t>
       </w:r>
     </w:p>
     <w:p>
@@ -117,15 +111,7 @@
     </w:p>
     <w:p>
       <w:r>
-        <w:t>Attention AU-</w:t>
-      </w:r>
-      <w:proofErr w:type="spellStart"/>
-      <w:r>
-        <w:t>Serv</w:t>
-      </w:r>
-      <w:proofErr w:type="spellEnd"/>
-      <w:r>
-        <w:t xml:space="preserve"> se met à jour automatiquement. Il se connecte dès son exécution sur notre serveur pour vérifier </w:t>
+        <w:t xml:space="preserve">Attention AU-Serv se met à jour automatiquement. Il se connecte dès son exécution sur notre serveur pour vérifier </w:t>
       </w:r>
       <w:r>
         <w:t>s’il</w:t>
@@ -250,7 +236,6 @@
                 <w:szCs w:val="18"/>
               </w:rPr>
             </w:pPr>
-            <w:proofErr w:type="spellStart"/>
             <w:r>
               <w:rPr>
                 <w:rFonts w:cs="Arial"/>
@@ -260,7 +245,6 @@
               </w:rPr>
               <w:t>NameAppli</w:t>
             </w:r>
-            <w:proofErr w:type="spellEnd"/>
           </w:p>
         </w:tc>
         <w:tc>
@@ -313,7 +297,6 @@
                 <w:szCs w:val="18"/>
               </w:rPr>
             </w:pPr>
-            <w:proofErr w:type="spellStart"/>
             <w:r>
               <w:rPr>
                 <w:rFonts w:cs="Arial"/>
@@ -323,7 +306,6 @@
               </w:rPr>
               <w:t>AppBuild</w:t>
             </w:r>
-            <w:proofErr w:type="spellEnd"/>
           </w:p>
         </w:tc>
         <w:tc>
@@ -344,36 +326,8 @@
                 <w:sz w:val="18"/>
                 <w:szCs w:val="18"/>
               </w:rPr>
-              <w:t xml:space="preserve">Numéro de </w:t>
-            </w:r>
-            <w:proofErr w:type="spellStart"/>
-            <w:r>
-              <w:rPr>
-                <w:rFonts w:cs="Arial"/>
-                <w:sz w:val="18"/>
-                <w:szCs w:val="18"/>
-              </w:rPr>
-              <w:t>build</w:t>
-            </w:r>
-            <w:proofErr w:type="spellEnd"/>
-            <w:r>
-              <w:rPr>
-                <w:rFonts w:cs="Arial"/>
-                <w:sz w:val="18"/>
-                <w:szCs w:val="18"/>
-              </w:rPr>
-              <w:t xml:space="preserve"> d’AU-</w:t>
-            </w:r>
-            <w:proofErr w:type="spellStart"/>
-            <w:r>
-              <w:rPr>
-                <w:rFonts w:cs="Arial"/>
-                <w:sz w:val="18"/>
-                <w:szCs w:val="18"/>
-              </w:rPr>
-              <w:t>Serv</w:t>
-            </w:r>
-            <w:proofErr w:type="spellEnd"/>
+              <w:t>Numéro de build d’AU-Serv</w:t>
+            </w:r>
           </w:p>
         </w:tc>
         <w:tc>
@@ -412,7 +366,6 @@
                 <w:szCs w:val="18"/>
               </w:rPr>
             </w:pPr>
-            <w:proofErr w:type="spellStart"/>
             <w:r>
               <w:rPr>
                 <w:rFonts w:cs="Arial"/>
@@ -422,7 +375,6 @@
               </w:rPr>
               <w:t>AppVersion</w:t>
             </w:r>
-            <w:proofErr w:type="spellEnd"/>
           </w:p>
         </w:tc>
         <w:tc>
@@ -443,18 +395,8 @@
                 <w:sz w:val="18"/>
                 <w:szCs w:val="18"/>
               </w:rPr>
-              <w:t>Numéro de version d’AU-</w:t>
-            </w:r>
-            <w:proofErr w:type="spellStart"/>
-            <w:r>
-              <w:rPr>
-                <w:rFonts w:cs="Arial"/>
-                <w:sz w:val="18"/>
-                <w:szCs w:val="18"/>
-              </w:rPr>
-              <w:t>Serv</w:t>
-            </w:r>
-            <w:proofErr w:type="spellEnd"/>
+              <w:t>Numéro de version d’AU-Serv</w:t>
+            </w:r>
           </w:p>
         </w:tc>
         <w:tc>
@@ -493,7 +435,6 @@
                 <w:szCs w:val="18"/>
               </w:rPr>
             </w:pPr>
-            <w:proofErr w:type="spellStart"/>
             <w:r>
               <w:rPr>
                 <w:rFonts w:cs="Arial"/>
@@ -503,7 +444,6 @@
               </w:rPr>
               <w:t>Language</w:t>
             </w:r>
-            <w:proofErr w:type="spellEnd"/>
           </w:p>
         </w:tc>
         <w:tc>
@@ -524,61 +464,7 @@
                 <w:sz w:val="18"/>
                 <w:szCs w:val="18"/>
               </w:rPr>
-              <w:t xml:space="preserve">Définit la langue des </w:t>
-            </w:r>
-            <w:proofErr w:type="spellStart"/>
-            <w:r>
-              <w:rPr>
-                <w:rFonts w:cs="Arial"/>
-                <w:sz w:val="18"/>
-                <w:szCs w:val="18"/>
-              </w:rPr>
-              <w:t>texts</w:t>
-            </w:r>
-            <w:proofErr w:type="spellEnd"/>
-            <w:r>
-              <w:rPr>
-                <w:rFonts w:cs="Arial"/>
-                <w:sz w:val="18"/>
-                <w:szCs w:val="18"/>
-              </w:rPr>
-              <w:t xml:space="preserve"> dans AU-</w:t>
-            </w:r>
-            <w:proofErr w:type="spellStart"/>
-            <w:r>
-              <w:rPr>
-                <w:rFonts w:cs="Arial"/>
-                <w:sz w:val="18"/>
-                <w:szCs w:val="18"/>
-              </w:rPr>
-              <w:t>Serv</w:t>
-            </w:r>
-            <w:proofErr w:type="spellEnd"/>
-            <w:r>
-              <w:rPr>
-                <w:rFonts w:cs="Arial"/>
-                <w:sz w:val="18"/>
-                <w:szCs w:val="18"/>
-              </w:rPr>
-              <w:t xml:space="preserve"> (</w:t>
-            </w:r>
-            <w:proofErr w:type="spellStart"/>
-            <w:r>
-              <w:rPr>
-                <w:rFonts w:cs="Arial"/>
-                <w:sz w:val="18"/>
-                <w:szCs w:val="18"/>
-              </w:rPr>
-              <w:t>fr</w:t>
-            </w:r>
-            <w:proofErr w:type="spellEnd"/>
-            <w:r>
-              <w:rPr>
-                <w:rFonts w:cs="Arial"/>
-                <w:sz w:val="18"/>
-                <w:szCs w:val="18"/>
-              </w:rPr>
-              <w:t xml:space="preserve">, </w:t>
+              <w:t xml:space="preserve">Définit la langue des texts dans AU-Serv (fr, </w:t>
             </w:r>
             <w:proofErr w:type="gramStart"/>
             <w:r>
@@ -689,7 +575,6 @@
                 <w:szCs w:val="18"/>
               </w:rPr>
             </w:pPr>
-            <w:proofErr w:type="spellStart"/>
             <w:r>
               <w:rPr>
                 <w:rFonts w:cs="Arial"/>
@@ -699,7 +584,6 @@
               </w:rPr>
               <w:t>RemoteDir</w:t>
             </w:r>
-            <w:proofErr w:type="spellEnd"/>
           </w:p>
         </w:tc>
         <w:tc>
@@ -760,7 +644,6 @@
                 <w:szCs w:val="18"/>
               </w:rPr>
             </w:pPr>
-            <w:proofErr w:type="spellStart"/>
             <w:r>
               <w:rPr>
                 <w:rFonts w:cs="Arial"/>
@@ -770,7 +653,6 @@
               </w:rPr>
               <w:t>LocalDir</w:t>
             </w:r>
-            <w:proofErr w:type="spellEnd"/>
           </w:p>
         </w:tc>
         <w:tc>
@@ -791,36 +673,16 @@
                 <w:sz w:val="18"/>
                 <w:szCs w:val="18"/>
               </w:rPr>
-              <w:t>Définit le répertoire où AU-</w:t>
-            </w:r>
-            <w:proofErr w:type="spellStart"/>
-            <w:r>
-              <w:rPr>
-                <w:rFonts w:cs="Arial"/>
-                <w:sz w:val="18"/>
-                <w:szCs w:val="18"/>
-              </w:rPr>
-              <w:t>Serv</w:t>
-            </w:r>
-            <w:proofErr w:type="spellEnd"/>
-            <w:r>
-              <w:rPr>
-                <w:rFonts w:cs="Arial"/>
-                <w:sz w:val="18"/>
-                <w:szCs w:val="18"/>
-              </w:rPr>
-              <w:t xml:space="preserve"> copie </w:t>
-            </w:r>
-            <w:proofErr w:type="gramStart"/>
-            <w:r>
-              <w:rPr>
-                <w:rFonts w:cs="Arial"/>
-                <w:sz w:val="18"/>
-                <w:szCs w:val="18"/>
-              </w:rPr>
-              <w:t>les patch</w:t>
-            </w:r>
-            <w:proofErr w:type="gramEnd"/>
+              <w:t>Définit le répertoire où AU-Serv copie les patch</w:t>
+            </w:r>
+            <w:r>
+              <w:rPr>
+                <w:rFonts w:cs="Arial"/>
+                <w:sz w:val="18"/>
+                <w:szCs w:val="18"/>
+              </w:rPr>
+              <w:t>s</w:t>
+            </w:r>
             <w:r>
               <w:rPr>
                 <w:rFonts w:cs="Arial"/>
@@ -867,7 +729,6 @@
                 <w:szCs w:val="18"/>
               </w:rPr>
             </w:pPr>
-            <w:proofErr w:type="spellStart"/>
             <w:r>
               <w:rPr>
                 <w:rFonts w:cs="Arial"/>
@@ -877,7 +738,6 @@
               </w:rPr>
               <w:t>PatchCopy</w:t>
             </w:r>
-            <w:proofErr w:type="spellEnd"/>
           </w:p>
         </w:tc>
         <w:tc>
@@ -922,7 +782,6 @@
                 <w:szCs w:val="18"/>
               </w:rPr>
             </w:pPr>
-            <w:proofErr w:type="spellStart"/>
             <w:r>
               <w:rPr>
                 <w:rFonts w:cs="Arial"/>
@@ -932,7 +791,6 @@
               </w:rPr>
               <w:t>LogUpdate</w:t>
             </w:r>
-            <w:proofErr w:type="spellEnd"/>
           </w:p>
         </w:tc>
         <w:tc>
@@ -977,7 +835,6 @@
                 <w:szCs w:val="18"/>
               </w:rPr>
             </w:pPr>
-            <w:proofErr w:type="spellStart"/>
             <w:r>
               <w:rPr>
                 <w:rFonts w:cs="Arial"/>
@@ -987,7 +844,6 @@
               </w:rPr>
               <w:t>CheckProcess</w:t>
             </w:r>
-            <w:proofErr w:type="spellEnd"/>
           </w:p>
         </w:tc>
         <w:tc>
@@ -1032,7 +888,6 @@
                 <w:szCs w:val="18"/>
               </w:rPr>
             </w:pPr>
-            <w:proofErr w:type="spellStart"/>
             <w:r>
               <w:rPr>
                 <w:rFonts w:cs="Arial"/>
@@ -1042,7 +897,6 @@
               </w:rPr>
               <w:t>ExcludeSubDir</w:t>
             </w:r>
-            <w:proofErr w:type="spellEnd"/>
           </w:p>
         </w:tc>
         <w:tc>
@@ -1087,7 +941,6 @@
                 <w:szCs w:val="18"/>
               </w:rPr>
             </w:pPr>
-            <w:proofErr w:type="spellStart"/>
             <w:r>
               <w:rPr>
                 <w:rFonts w:cs="Arial"/>
@@ -1097,7 +950,6 @@
               </w:rPr>
               <w:t>CodeAppli</w:t>
             </w:r>
-            <w:proofErr w:type="spellEnd"/>
           </w:p>
         </w:tc>
         <w:tc>
@@ -1365,19 +1217,8 @@
                 <w:sz w:val="18"/>
                 <w:szCs w:val="18"/>
               </w:rPr>
-              <w:t xml:space="preserve">=&gt; </w:t>
-            </w:r>
-            <w:proofErr w:type="spellStart"/>
-            <w:r>
-              <w:rPr>
-                <w:rFonts w:cs="Arial"/>
-                <w:color w:val="auto"/>
-                <w:sz w:val="18"/>
-                <w:szCs w:val="18"/>
-              </w:rPr>
-              <w:t>Balmétrie</w:t>
-            </w:r>
-            <w:proofErr w:type="spellEnd"/>
+              <w:t>=&gt; Balmétrie</w:t>
+            </w:r>
           </w:p>
           <w:p>
             <w:pPr>
@@ -1691,19 +1532,8 @@
                 <w:sz w:val="18"/>
                 <w:szCs w:val="18"/>
               </w:rPr>
-              <w:t xml:space="preserve">=&gt; </w:t>
-            </w:r>
-            <w:proofErr w:type="spellStart"/>
-            <w:r>
-              <w:rPr>
-                <w:rFonts w:cs="Arial"/>
-                <w:color w:val="auto"/>
-                <w:sz w:val="18"/>
-                <w:szCs w:val="18"/>
-              </w:rPr>
-              <w:t>Choices</w:t>
-            </w:r>
-            <w:proofErr w:type="spellEnd"/>
+              <w:t>=&gt; Choices</w:t>
+            </w:r>
           </w:p>
         </w:tc>
       </w:tr>
@@ -1720,7 +1550,6 @@
                 <w:szCs w:val="18"/>
               </w:rPr>
             </w:pPr>
-            <w:proofErr w:type="spellStart"/>
             <w:r>
               <w:rPr>
                 <w:rFonts w:cs="Arial"/>
@@ -1730,7 +1559,6 @@
               </w:rPr>
               <w:t>SendRequest</w:t>
             </w:r>
-            <w:proofErr w:type="spellEnd"/>
           </w:p>
         </w:tc>
         <w:tc>
@@ -1775,7 +1603,6 @@
                 <w:szCs w:val="18"/>
               </w:rPr>
             </w:pPr>
-            <w:proofErr w:type="spellStart"/>
             <w:r>
               <w:rPr>
                 <w:rFonts w:cs="Arial"/>
@@ -1785,7 +1612,6 @@
               </w:rPr>
               <w:t>QuickSupport</w:t>
             </w:r>
-            <w:proofErr w:type="spellEnd"/>
           </w:p>
         </w:tc>
         <w:tc>
@@ -1846,7 +1672,6 @@
                 <w:szCs w:val="18"/>
               </w:rPr>
             </w:pPr>
-            <w:proofErr w:type="spellStart"/>
             <w:r>
               <w:rPr>
                 <w:rFonts w:cs="Arial"/>
@@ -1856,7 +1681,6 @@
               </w:rPr>
               <w:t>OnlyDownload</w:t>
             </w:r>
-            <w:proofErr w:type="spellEnd"/>
           </w:p>
         </w:tc>
         <w:tc>
@@ -1901,7 +1725,6 @@
                 <w:szCs w:val="18"/>
               </w:rPr>
             </w:pPr>
-            <w:proofErr w:type="spellStart"/>
             <w:r>
               <w:rPr>
                 <w:rFonts w:cs="Arial"/>
@@ -1911,7 +1734,6 @@
               </w:rPr>
               <w:t>WaitClose</w:t>
             </w:r>
-            <w:proofErr w:type="spellEnd"/>
           </w:p>
         </w:tc>
         <w:tc>
@@ -1956,7 +1778,6 @@
                 <w:szCs w:val="18"/>
               </w:rPr>
             </w:pPr>
-            <w:proofErr w:type="spellStart"/>
             <w:r>
               <w:rPr>
                 <w:rFonts w:cs="Arial"/>
@@ -1966,7 +1787,6 @@
               </w:rPr>
               <w:t>Execute</w:t>
             </w:r>
-            <w:proofErr w:type="spellEnd"/>
           </w:p>
         </w:tc>
         <w:tc>
@@ -1981,6 +1801,14 @@
                 <w:szCs w:val="18"/>
               </w:rPr>
             </w:pPr>
+            <w:r>
+              <w:rPr>
+                <w:rFonts w:cs="Arial"/>
+                <w:sz w:val="18"/>
+                <w:szCs w:val="18"/>
+              </w:rPr>
+              <w:t>Exécutable à lancer après AU-Serv</w:t>
+            </w:r>
           </w:p>
         </w:tc>
         <w:tc>
@@ -2011,7 +1839,6 @@
                 <w:szCs w:val="18"/>
               </w:rPr>
             </w:pPr>
-            <w:proofErr w:type="spellStart"/>
             <w:r>
               <w:rPr>
                 <w:rFonts w:cs="Arial"/>
@@ -2022,7 +1849,6 @@
               <w:lastRenderedPageBreak/>
               <w:t>UseShellExecute</w:t>
             </w:r>
-            <w:proofErr w:type="spellEnd"/>
           </w:p>
         </w:tc>
         <w:tc>
@@ -2067,7 +1893,6 @@
                 <w:szCs w:val="18"/>
               </w:rPr>
             </w:pPr>
-            <w:proofErr w:type="spellStart"/>
             <w:r>
               <w:rPr>
                 <w:rFonts w:cs="Arial"/>
@@ -2077,7 +1902,6 @@
               </w:rPr>
               <w:t>UseProcessExecute</w:t>
             </w:r>
-            <w:proofErr w:type="spellEnd"/>
           </w:p>
         </w:tc>
         <w:tc>
@@ -2175,7 +1999,6 @@
                 <w:szCs w:val="18"/>
               </w:rPr>
             </w:pPr>
-            <w:proofErr w:type="spellStart"/>
             <w:r>
               <w:rPr>
                 <w:rFonts w:cs="Arial"/>
@@ -2185,7 +2008,6 @@
               </w:rPr>
               <w:t>Company</w:t>
             </w:r>
-            <w:proofErr w:type="spellEnd"/>
           </w:p>
         </w:tc>
         <w:tc>
@@ -2309,7 +2131,6 @@
                 <w:szCs w:val="18"/>
               </w:rPr>
             </w:pPr>
-            <w:proofErr w:type="spellStart"/>
             <w:r>
               <w:rPr>
                 <w:rFonts w:cs="Arial"/>
@@ -2319,7 +2140,6 @@
               </w:rPr>
               <w:t>SerialVirtual</w:t>
             </w:r>
-            <w:proofErr w:type="spellEnd"/>
           </w:p>
         </w:tc>
         <w:tc>
@@ -2367,7 +2187,6 @@
                 <w:szCs w:val="18"/>
               </w:rPr>
             </w:pPr>
-            <w:proofErr w:type="spellStart"/>
             <w:r>
               <w:rPr>
                 <w:rFonts w:cs="Arial"/>
@@ -2377,7 +2196,6 @@
               </w:rPr>
               <w:t>SerialGroup</w:t>
             </w:r>
-            <w:proofErr w:type="spellEnd"/>
           </w:p>
         </w:tc>
         <w:tc>
@@ -2424,7 +2242,6 @@
                 <w:szCs w:val="18"/>
               </w:rPr>
             </w:pPr>
-            <w:proofErr w:type="spellStart"/>
             <w:r>
               <w:rPr>
                 <w:rFonts w:cs="Arial"/>
@@ -2434,7 +2251,6 @@
               </w:rPr>
               <w:t>Cle</w:t>
             </w:r>
-            <w:proofErr w:type="spellEnd"/>
           </w:p>
         </w:tc>
         <w:tc>
@@ -2488,7 +2304,6 @@
                 <w:szCs w:val="18"/>
               </w:rPr>
             </w:pPr>
-            <w:proofErr w:type="spellStart"/>
             <w:r>
               <w:rPr>
                 <w:rFonts w:cs="Arial"/>
@@ -2498,7 +2313,6 @@
               </w:rPr>
               <w:t>DebugNetwork</w:t>
             </w:r>
-            <w:proofErr w:type="spellEnd"/>
           </w:p>
         </w:tc>
         <w:tc>
@@ -2544,7 +2358,6 @@
                 <w:szCs w:val="18"/>
               </w:rPr>
             </w:pPr>
-            <w:proofErr w:type="spellStart"/>
             <w:r>
               <w:rPr>
                 <w:rFonts w:cs="Arial"/>
@@ -2554,7 +2367,6 @@
               </w:rPr>
               <w:t>ProductCode</w:t>
             </w:r>
-            <w:proofErr w:type="spellEnd"/>
           </w:p>
         </w:tc>
         <w:tc>
@@ -2608,7 +2420,6 @@
                 <w:szCs w:val="18"/>
               </w:rPr>
             </w:pPr>
-            <w:proofErr w:type="spellStart"/>
             <w:r>
               <w:rPr>
                 <w:rFonts w:cs="Arial"/>
@@ -2618,7 +2429,6 @@
               </w:rPr>
               <w:t>Filter</w:t>
             </w:r>
-            <w:proofErr w:type="spellEnd"/>
           </w:p>
         </w:tc>
         <w:tc>
@@ -2718,7 +2528,6 @@
                 <w:szCs w:val="18"/>
               </w:rPr>
             </w:pPr>
-            <w:proofErr w:type="spellStart"/>
             <w:r>
               <w:rPr>
                 <w:rFonts w:cs="Arial"/>
@@ -2728,7 +2537,6 @@
               </w:rPr>
               <w:t>CopyBeforeExecute</w:t>
             </w:r>
-            <w:proofErr w:type="spellEnd"/>
           </w:p>
         </w:tc>
         <w:tc>
@@ -2882,7 +2690,6 @@
                 <w:szCs w:val="18"/>
               </w:rPr>
             </w:pPr>
-            <w:proofErr w:type="spellStart"/>
             <w:r>
               <w:rPr>
                 <w:rFonts w:cs="Arial"/>
@@ -2892,7 +2699,6 @@
               </w:rPr>
               <w:t>DirectConnect</w:t>
             </w:r>
-            <w:proofErr w:type="spellEnd"/>
           </w:p>
         </w:tc>
         <w:tc>
@@ -2938,7 +2744,6 @@
                 <w:szCs w:val="18"/>
               </w:rPr>
             </w:pPr>
-            <w:proofErr w:type="spellStart"/>
             <w:r>
               <w:rPr>
                 <w:rFonts w:cs="Arial"/>
@@ -2948,7 +2753,6 @@
               </w:rPr>
               <w:t>DebugMode</w:t>
             </w:r>
-            <w:proofErr w:type="spellEnd"/>
           </w:p>
         </w:tc>
         <w:tc>
@@ -2994,7 +2798,6 @@
                 <w:szCs w:val="18"/>
               </w:rPr>
             </w:pPr>
-            <w:proofErr w:type="spellStart"/>
             <w:r>
               <w:rPr>
                 <w:rFonts w:cs="Arial"/>
@@ -3004,7 +2807,6 @@
               </w:rPr>
               <w:t>InternetFlagsMask</w:t>
             </w:r>
-            <w:proofErr w:type="spellEnd"/>
           </w:p>
         </w:tc>
         <w:tc>
@@ -3050,7 +2852,6 @@
                 <w:szCs w:val="18"/>
               </w:rPr>
             </w:pPr>
-            <w:proofErr w:type="spellStart"/>
             <w:r>
               <w:rPr>
                 <w:rFonts w:cs="Arial"/>
@@ -3060,7 +2861,6 @@
               </w:rPr>
               <w:t>ServerName</w:t>
             </w:r>
-            <w:proofErr w:type="spellEnd"/>
           </w:p>
         </w:tc>
         <w:tc>
@@ -3140,7 +2940,6 @@
                 <w:szCs w:val="18"/>
               </w:rPr>
             </w:pPr>
-            <w:proofErr w:type="spellStart"/>
             <w:r>
               <w:rPr>
                 <w:rFonts w:cs="Arial"/>
@@ -3150,7 +2949,6 @@
               </w:rPr>
               <w:t>TestUpdate</w:t>
             </w:r>
-            <w:proofErr w:type="spellEnd"/>
           </w:p>
         </w:tc>
         <w:tc>
@@ -3189,25 +2987,7 @@
                 <w:sz w:val="18"/>
                 <w:szCs w:val="18"/>
               </w:rPr>
-              <w:t>-</w:t>
-            </w:r>
-            <w:proofErr w:type="spellStart"/>
-            <w:r>
-              <w:rPr>
-                <w:rFonts w:cs="Arial"/>
-                <w:sz w:val="18"/>
-                <w:szCs w:val="18"/>
-              </w:rPr>
-              <w:t>Serv</w:t>
-            </w:r>
-            <w:proofErr w:type="spellEnd"/>
-            <w:r>
-              <w:rPr>
-                <w:rFonts w:cs="Arial"/>
-                <w:sz w:val="18"/>
-                <w:szCs w:val="18"/>
-              </w:rPr>
-              <w:t>. Ça permet de faire des tests. Valeur 0 ou 1</w:t>
+              <w:t>-Serv. Ça permet de faire des tests. Valeur 0 ou 1</w:t>
             </w:r>
           </w:p>
         </w:tc>
@@ -3299,18 +3079,8 @@
                 <w:sz w:val="18"/>
                 <w:szCs w:val="18"/>
               </w:rPr>
-              <w:t>Il est automatiquement renseigné par AU-</w:t>
-            </w:r>
-            <w:proofErr w:type="spellStart"/>
-            <w:r>
-              <w:rPr>
-                <w:rFonts w:cs="Arial"/>
-                <w:sz w:val="18"/>
-                <w:szCs w:val="18"/>
-              </w:rPr>
-              <w:t>Serv</w:t>
-            </w:r>
-            <w:proofErr w:type="spellEnd"/>
+              <w:t>Il est automatiquement renseigné par AU-Serv</w:t>
+            </w:r>
           </w:p>
         </w:tc>
       </w:tr>
@@ -3382,7 +3152,6 @@
                 <w:szCs w:val="18"/>
               </w:rPr>
             </w:pPr>
-            <w:proofErr w:type="spellStart"/>
             <w:r>
               <w:rPr>
                 <w:rFonts w:cs="Arial"/>
@@ -3392,7 +3161,6 @@
               </w:rPr>
               <w:t>FreeSpace</w:t>
             </w:r>
-            <w:proofErr w:type="spellEnd"/>
           </w:p>
         </w:tc>
         <w:tc>
@@ -3438,7 +3206,6 @@
                 <w:szCs w:val="18"/>
               </w:rPr>
             </w:pPr>
-            <w:proofErr w:type="spellStart"/>
             <w:r>
               <w:rPr>
                 <w:rFonts w:cs="Arial"/>
@@ -3448,7 +3215,6 @@
               </w:rPr>
               <w:t>Initialize</w:t>
             </w:r>
-            <w:proofErr w:type="spellEnd"/>
           </w:p>
         </w:tc>
         <w:tc>
@@ -3523,18 +3289,16 @@
                 <w:sz w:val="18"/>
                 <w:szCs w:val="18"/>
               </w:rPr>
-              <w:t xml:space="preserve">C’est un code qui permet de récupérer </w:t>
-            </w:r>
-            <w:proofErr w:type="gramStart"/>
-            <w:r>
-              <w:rPr>
-                <w:rFonts w:cs="Arial"/>
-                <w:sz w:val="18"/>
-                <w:szCs w:val="18"/>
-              </w:rPr>
-              <w:t>les information</w:t>
-            </w:r>
-            <w:proofErr w:type="gramEnd"/>
+              <w:t>C’est un code qui permet de récupérer les information</w:t>
+            </w:r>
+            <w:r>
+              <w:rPr>
+                <w:rFonts w:cs="Arial"/>
+                <w:sz w:val="18"/>
+                <w:szCs w:val="18"/>
+              </w:rPr>
+              <w:t>s</w:t>
+            </w:r>
             <w:r>
               <w:rPr>
                 <w:rFonts w:cs="Arial"/>
@@ -3582,7 +3346,6 @@
                 <w:szCs w:val="18"/>
               </w:rPr>
             </w:pPr>
-            <w:proofErr w:type="spellStart"/>
             <w:r>
               <w:rPr>
                 <w:rFonts w:cs="Arial"/>
@@ -3592,7 +3355,6 @@
               </w:rPr>
               <w:t>AutomaticUpdate</w:t>
             </w:r>
-            <w:proofErr w:type="spellEnd"/>
           </w:p>
         </w:tc>
         <w:tc>
@@ -3683,73 +3445,40 @@
         <w:ind w:left="720"/>
       </w:pPr>
       <w:r>
-        <w:t>[</w:t>
-      </w:r>
-      <w:proofErr w:type="spellStart"/>
-      <w:r>
-        <w:t>Parametres</w:t>
-      </w:r>
-      <w:proofErr w:type="spellEnd"/>
-      <w:r>
-        <w:t>]</w:t>
+        <w:t>[Parametres]</w:t>
       </w:r>
     </w:p>
     <w:p>
       <w:pPr>
         <w:ind w:left="720"/>
       </w:pPr>
-      <w:proofErr w:type="spellStart"/>
       <w:r>
-        <w:t>NameAppli</w:t>
-      </w:r>
-      <w:proofErr w:type="spellEnd"/>
-      <w:r>
-        <w:t>=Atelier Internet II</w:t>
+        <w:t>NameAppli=Atelier Internet II</w:t>
       </w:r>
     </w:p>
     <w:p>
       <w:pPr>
         <w:ind w:left="720"/>
       </w:pPr>
-      <w:proofErr w:type="spellStart"/>
       <w:r>
-        <w:t>CodeAppli</w:t>
-      </w:r>
-      <w:proofErr w:type="spellEnd"/>
-      <w:r>
-        <w:t>=A</w:t>
+        <w:t>CodeAppli=A</w:t>
       </w:r>
     </w:p>
     <w:p>
       <w:pPr>
         <w:ind w:left="720"/>
       </w:pPr>
-      <w:proofErr w:type="spellStart"/>
       <w:r>
-        <w:t>LocalDir</w:t>
-      </w:r>
-      <w:proofErr w:type="spellEnd"/>
-      <w:r>
-        <w:t>=Fret</w:t>
+        <w:t>LocalDir=Fret</w:t>
       </w:r>
     </w:p>
     <w:p>
       <w:pPr>
         <w:ind w:left="720"/>
       </w:pPr>
-      <w:proofErr w:type="spellStart"/>
       <w:r>
-        <w:t>Language</w:t>
+        <w:t>Language=fr</w:t>
       </w:r>
-      <w:proofErr w:type="spellEnd"/>
-      <w:r>
-        <w:t>=</w:t>
-      </w:r>
-      <w:proofErr w:type="spellStart"/>
-      <w:r>
-        <w:t>fr</w:t>
-      </w:r>
-      <w:proofErr w:type="spellEnd"/>
     </w:p>
     <w:p>
       <w:pPr>
@@ -3763,98 +3492,61 @@
       <w:pPr>
         <w:ind w:left="720"/>
       </w:pPr>
-      <w:proofErr w:type="spellStart"/>
       <w:r>
-        <w:t>CheckProcess</w:t>
-      </w:r>
-      <w:proofErr w:type="spellEnd"/>
-      <w:r>
-        <w:t>=1</w:t>
+        <w:t>CheckProcess=1</w:t>
       </w:r>
     </w:p>
     <w:p>
       <w:pPr>
         <w:ind w:left="720"/>
       </w:pPr>
-      <w:proofErr w:type="spellStart"/>
       <w:r>
-        <w:t>Company</w:t>
-      </w:r>
-      <w:proofErr w:type="spellEnd"/>
-      <w:r>
-        <w:t>=GroupM</w:t>
+        <w:t>Company=GroupM</w:t>
       </w:r>
     </w:p>
     <w:p>
       <w:pPr>
         <w:ind w:left="720"/>
       </w:pPr>
-      <w:proofErr w:type="spellStart"/>
       <w:r>
-        <w:t>Execute</w:t>
+        <w:t>Execute=</w:t>
       </w:r>
-      <w:proofErr w:type="spellEnd"/>
-      <w:r>
-        <w:t>=</w:t>
-      </w:r>
-      <w:proofErr w:type="spellStart"/>
       <w:proofErr w:type="gramStart"/>
       <w:r>
         <w:t>AtelierInternet.exe,WAIT</w:t>
       </w:r>
-      <w:proofErr w:type="spellEnd"/>
       <w:proofErr w:type="gramEnd"/>
     </w:p>
     <w:p>
       <w:pPr>
         <w:ind w:left="720"/>
       </w:pPr>
-      <w:proofErr w:type="spellStart"/>
       <w:r>
-        <w:t>ProductCode</w:t>
-      </w:r>
-      <w:proofErr w:type="spellEnd"/>
-      <w:r>
-        <w:t>=RHCH2BBLOQK2C7WJLZJMV3IRI</w:t>
+        <w:t>ProductCode=RHCH2BBLOQK2C7WJLZJMV3IRI</w:t>
       </w:r>
     </w:p>
     <w:p>
       <w:pPr>
         <w:ind w:left="720"/>
       </w:pPr>
-      <w:proofErr w:type="spellStart"/>
       <w:r>
-        <w:t>Cle</w:t>
-      </w:r>
-      <w:proofErr w:type="spellEnd"/>
-      <w:r>
-        <w:t>=CBCBB4BE</w:t>
+        <w:t>Cle=CBCBB4BE</w:t>
       </w:r>
     </w:p>
     <w:p>
       <w:pPr>
         <w:ind w:left="720"/>
       </w:pPr>
-      <w:proofErr w:type="spellStart"/>
       <w:r>
-        <w:t>LogUpdate</w:t>
-      </w:r>
-      <w:proofErr w:type="spellEnd"/>
-      <w:r>
-        <w:t>=1</w:t>
+        <w:t>LogUpdate=1</w:t>
       </w:r>
     </w:p>
     <w:p>
       <w:pPr>
         <w:ind w:left="720"/>
       </w:pPr>
-      <w:proofErr w:type="spellStart"/>
       <w:r>
-        <w:t>SecurityStrategies</w:t>
-      </w:r>
-      <w:proofErr w:type="spellEnd"/>
-      <w:r>
-        <w:t>=1</w:t>
+        <w:t>SecurityStrategies=1</w:t>
       </w:r>
     </w:p>
     <w:p>
@@ -3869,13 +3561,8 @@
       <w:pPr>
         <w:ind w:left="720"/>
       </w:pPr>
-      <w:proofErr w:type="spellStart"/>
       <w:r>
-        <w:t>SerialGroup</w:t>
-      </w:r>
-      <w:proofErr w:type="spellEnd"/>
-      <w:r>
-        <w:t>=B9AFEB4400B156480E7D</w:t>
+        <w:t>SerialGroup=B9AFEB4400B156480E7D</w:t>
       </w:r>
     </w:p>
     <w:p>

</xml_diff>